<commit_message>
ajout de je ne sais quoi
</commit_message>
<xml_diff>
--- a/lettre de motivation/lettre de motivation fevrier 2015 - Actemium.docx
+++ b/lettre de motivation/lettre de motivation fevrier 2015 - Actemium.docx
@@ -1,6 +1,6 @@
 
 <file path=word/document.xml><?xml version="1.0" encoding="utf-8"?>
-<w:document xmlns:ve="http://schemas.openxmlformats.org/markup-compatibility/2006" xmlns:o="urn:schemas-microsoft-com:office:office" xmlns:r="http://schemas.openxmlformats.org/officeDocument/2006/relationships" xmlns:m="http://schemas.openxmlformats.org/officeDocument/2006/math" xmlns:v="urn:schemas-microsoft-com:vml" xmlns:wp="http://schemas.openxmlformats.org/drawingml/2006/wordprocessingDrawing" xmlns:w10="urn:schemas-microsoft-com:office:word" xmlns:w="http://schemas.openxmlformats.org/wordprocessingml/2006/main" xmlns:wne="http://schemas.microsoft.com/office/word/2006/wordml">
+<w:document xmlns:wpc="http://schemas.microsoft.com/office/word/2010/wordprocessingCanvas" xmlns:mc="http://schemas.openxmlformats.org/markup-compatibility/2006" xmlns:o="urn:schemas-microsoft-com:office:office" xmlns:r="http://schemas.openxmlformats.org/officeDocument/2006/relationships" xmlns:m="http://schemas.openxmlformats.org/officeDocument/2006/math" xmlns:v="urn:schemas-microsoft-com:vml" xmlns:wp14="http://schemas.microsoft.com/office/word/2010/wordprocessingDrawing" xmlns:wp="http://schemas.openxmlformats.org/drawingml/2006/wordprocessingDrawing" xmlns:w10="urn:schemas-microsoft-com:office:word" xmlns:w="http://schemas.openxmlformats.org/wordprocessingml/2006/main" xmlns:w14="http://schemas.microsoft.com/office/word/2010/wordml" xmlns:wpg="http://schemas.microsoft.com/office/word/2010/wordprocessingGroup" xmlns:wpi="http://schemas.microsoft.com/office/word/2010/wordprocessingInk" xmlns:wne="http://schemas.microsoft.com/office/word/2006/wordml" xmlns:wps="http://schemas.microsoft.com/office/word/2010/wordprocessingShape" mc:Ignorable="w14 wp14">
   <w:body>
     <w:tbl>
       <w:tblPr>
@@ -11,7 +11,7 @@
           <w:left w:w="0" w:type="dxa"/>
           <w:right w:w="0" w:type="dxa"/>
         </w:tblCellMar>
-        <w:tblLook w:val="0000"/>
+        <w:tblLook w:val="0000" w:firstRow="0" w:lastRow="0" w:firstColumn="0" w:lastColumn="0" w:noHBand="0" w:noVBand="0"/>
       </w:tblPr>
       <w:tblGrid>
         <w:gridCol w:w="8222"/>
@@ -183,7 +183,6 @@
         </w:rPr>
         <w:br/>
       </w:r>
-      <w:bookmarkStart w:id="0" w:name="_GoBack"/>
       <w:r>
         <w:rPr>
           <w:rFonts w:ascii="Tahoma" w:hAnsi="Tahoma" w:cs="Tahoma"/>
@@ -199,7 +198,6 @@
         </w:rPr>
         <w:br/>
       </w:r>
-      <w:bookmarkEnd w:id="0"/>
       <w:r>
         <w:rPr>
           <w:rFonts w:ascii="Tahoma" w:hAnsi="Tahoma" w:cs="Tahoma"/>
@@ -279,31 +277,13 @@
         </w:rPr>
         <w:tab/>
       </w:r>
-      <w:proofErr w:type="spellStart"/>
-      <w:r>
-        <w:rPr>
-          <w:rFonts w:ascii="Tahoma" w:hAnsi="Tahoma" w:cs="Tahoma"/>
-          <w:color w:val="000000"/>
-        </w:rPr>
-        <w:t>Lesens</w:t>
-      </w:r>
-      <w:proofErr w:type="spellEnd"/>
-      <w:r>
-        <w:rPr>
-          <w:rFonts w:ascii="Tahoma" w:hAnsi="Tahoma" w:cs="Tahoma"/>
-          <w:color w:val="000000"/>
-        </w:rPr>
-        <w:t xml:space="preserve"> </w:t>
-      </w:r>
-      <w:proofErr w:type="spellStart"/>
-      <w:r>
-        <w:rPr>
-          <w:rFonts w:ascii="Tahoma" w:hAnsi="Tahoma" w:cs="Tahoma"/>
-          <w:color w:val="000000"/>
-        </w:rPr>
-        <w:t>Erea</w:t>
-      </w:r>
-      <w:proofErr w:type="spellEnd"/>
+      <w:r>
+        <w:rPr>
+          <w:rFonts w:ascii="Tahoma" w:hAnsi="Tahoma" w:cs="Tahoma"/>
+          <w:color w:val="000000"/>
+        </w:rPr>
+        <w:t>Actemium</w:t>
+      </w:r>
     </w:p>
     <w:p>
       <w:pPr>
@@ -373,7 +353,13 @@
           <w:color w:val="000000"/>
         </w:rPr>
         <w:tab/>
-        <w:t>François-Xavier SALOMON</w:t>
+      </w:r>
+      <w:r>
+        <w:rPr>
+          <w:rFonts w:ascii="Tahoma" w:hAnsi="Tahoma" w:cs="Tahoma"/>
+          <w:color w:val="000000"/>
+        </w:rPr>
+        <w:t>Stéphane Vallette</w:t>
       </w:r>
     </w:p>
     <w:p>
@@ -450,7 +436,14 @@
           <w:rFonts w:ascii="Tahoma" w:hAnsi="Tahoma" w:cs="Tahoma"/>
           <w:color w:val="000000"/>
         </w:rPr>
-        <w:t>2 rue Paul Henri Spaak</w:t>
+        <w:t>2</w:t>
+      </w:r>
+      <w:r>
+        <w:rPr>
+          <w:rFonts w:ascii="Tahoma" w:hAnsi="Tahoma" w:cs="Tahoma"/>
+          <w:color w:val="000000"/>
+        </w:rPr>
+        <w:t>4 rue Thomas Edison</w:t>
       </w:r>
     </w:p>
     <w:p>
@@ -521,7 +514,13 @@
           <w:color w:val="000000"/>
         </w:rPr>
         <w:tab/>
-        <w:t>37390 NOTRE DAME D'OE</w:t>
+      </w:r>
+      <w:r>
+        <w:rPr>
+          <w:rFonts w:ascii="Tahoma" w:hAnsi="Tahoma" w:cs="Tahoma"/>
+          <w:color w:val="000000"/>
+        </w:rPr>
+        <w:t>72088 Le Mans</w:t>
       </w:r>
     </w:p>
     <w:p>
@@ -683,7 +682,16 @@
           <w:rFonts w:ascii="Tahoma" w:hAnsi="Tahoma" w:cs="Tahoma"/>
           <w:color w:val="000000"/>
         </w:rPr>
-        <w:t>29 mars</w:t>
+        <w:t>30</w:t>
+      </w:r>
+      <w:bookmarkStart w:id="0" w:name="_GoBack"/>
+      <w:bookmarkEnd w:id="0"/>
+      <w:r>
+        <w:rPr>
+          <w:rFonts w:ascii="Tahoma" w:hAnsi="Tahoma" w:cs="Tahoma"/>
+          <w:color w:val="000000"/>
+        </w:rPr>
+        <w:t xml:space="preserve"> mars</w:t>
       </w:r>
       <w:r>
         <w:rPr>
@@ -834,28 +842,26 @@
           <w:sz w:val="24"/>
           <w:szCs w:val="24"/>
         </w:rPr>
-        <w:t>Découverte du métier de Responsable d’Affaires</w:t>
-      </w:r>
-      <w:r>
-        <w:rPr>
-          <w:rFonts w:cs="Tahoma"/>
-          <w:color w:val="000000"/>
-          <w:sz w:val="24"/>
-          <w:szCs w:val="24"/>
-        </w:rPr>
-        <w:t xml:space="preserve">" proposé par votre entreprise </w:t>
-      </w:r>
-      <w:proofErr w:type="spellStart"/>
-      <w:r>
-        <w:rPr>
-          <w:rFonts w:cs="Tahoma"/>
-          <w:color w:val="000000"/>
-          <w:sz w:val="24"/>
-          <w:szCs w:val="24"/>
-        </w:rPr>
-        <w:t>Lesens</w:t>
-      </w:r>
-      <w:proofErr w:type="spellEnd"/>
+        <w:t xml:space="preserve">Analyse marketing et élaboration offre robotique </w:t>
+      </w:r>
+      <w:r>
+        <w:rPr>
+          <w:rFonts w:cs="Tahoma"/>
+          <w:color w:val="000000"/>
+          <w:sz w:val="24"/>
+          <w:szCs w:val="24"/>
+        </w:rPr>
+        <w:t xml:space="preserve">" proposé </w:t>
+      </w:r>
+      <w:r>
+        <w:rPr>
+          <w:rFonts w:cs="Tahoma"/>
+          <w:color w:val="000000"/>
+          <w:sz w:val="24"/>
+          <w:szCs w:val="24"/>
+        </w:rPr>
+        <w:t>par votre entreprise Actemium maintenance</w:t>
+      </w:r>
       <w:r>
         <w:rPr>
           <w:rFonts w:cs="Tahoma"/>
@@ -865,26 +871,6 @@
         </w:rPr>
         <w:t xml:space="preserve"> </w:t>
       </w:r>
-      <w:proofErr w:type="spellStart"/>
-      <w:r>
-        <w:rPr>
-          <w:rFonts w:cs="Tahoma"/>
-          <w:color w:val="000000"/>
-          <w:sz w:val="24"/>
-          <w:szCs w:val="24"/>
-        </w:rPr>
-        <w:t>Erea</w:t>
-      </w:r>
-      <w:proofErr w:type="spellEnd"/>
-      <w:r>
-        <w:rPr>
-          <w:rFonts w:cs="Tahoma"/>
-          <w:color w:val="000000"/>
-          <w:sz w:val="24"/>
-          <w:szCs w:val="24"/>
-        </w:rPr>
-        <w:t xml:space="preserve"> </w:t>
-      </w:r>
       <w:r>
         <w:rPr>
           <w:rFonts w:cs="Tahoma"/>
@@ -910,25 +896,16 @@
           <w:sz w:val="24"/>
           <w:szCs w:val="24"/>
         </w:rPr>
-        <w:t>En effet j'ai toujours été intéressé par la gestion d'équipe et de projet</w:t>
-      </w:r>
-      <w:r>
-        <w:rPr>
-          <w:rFonts w:cs="Tahoma"/>
-          <w:color w:val="000000"/>
-          <w:sz w:val="24"/>
-          <w:szCs w:val="24"/>
-        </w:rPr>
-        <w:t>s</w:t>
-      </w:r>
-      <w:r>
-        <w:rPr>
-          <w:rFonts w:cs="Tahoma"/>
-          <w:color w:val="000000"/>
-          <w:sz w:val="24"/>
-          <w:szCs w:val="24"/>
-        </w:rPr>
-        <w:t xml:space="preserve">, et apprendre au sein d'une PME me semble le moyen le plus judicieux pour acquérir des compétences et entretenir une bonne cohésion de groupe. </w:t>
+        <w:t xml:space="preserve">En effet </w:t>
+      </w:r>
+      <w:r>
+        <w:rPr>
+          <w:rFonts w:cs="Tahoma"/>
+          <w:color w:val="000000"/>
+          <w:sz w:val="24"/>
+          <w:szCs w:val="24"/>
+        </w:rPr>
+        <w:t>j’ai toujours été intéressé par la robotique et les automatismes, votre offre semble donc correspondre avec mon profil.</w:t>
       </w:r>
     </w:p>
     <w:p>
@@ -1061,27 +1038,7 @@
           <w:sz w:val="24"/>
           <w:szCs w:val="24"/>
         </w:rPr>
-        <w:t xml:space="preserve">appris et pratiqué toutes les </w:t>
-      </w:r>
-      <w:proofErr w:type="spellStart"/>
-      <w:r>
-        <w:rPr>
-          <w:rFonts w:cs="Tahoma"/>
-          <w:color w:val="000000"/>
-          <w:sz w:val="24"/>
-          <w:szCs w:val="24"/>
-        </w:rPr>
-        <w:t>process</w:t>
-      </w:r>
-      <w:proofErr w:type="spellEnd"/>
-      <w:r>
-        <w:rPr>
-          <w:rFonts w:cs="Tahoma"/>
-          <w:color w:val="000000"/>
-          <w:sz w:val="24"/>
-          <w:szCs w:val="24"/>
-        </w:rPr>
-        <w:t xml:space="preserve"> pour produire </w:t>
+        <w:t xml:space="preserve">appris et pratiqué toutes les process pour produire </w:t>
       </w:r>
       <w:r>
         <w:rPr>
@@ -1294,6 +1251,15 @@
           <w:sz w:val="24"/>
           <w:szCs w:val="24"/>
         </w:rPr>
+        <w:t>s</w:t>
+      </w:r>
+      <w:r>
+        <w:rPr>
+          <w:rFonts w:cs="Tahoma"/>
+          <w:color w:val="000000"/>
+          <w:sz w:val="24"/>
+          <w:szCs w:val="24"/>
+        </w:rPr>
         <w:t xml:space="preserve"> </w:t>
       </w:r>
       <w:r>
@@ -1330,7 +1296,7 @@
           <w:sz w:val="24"/>
           <w:szCs w:val="24"/>
         </w:rPr>
-        <w:t xml:space="preserve">dans votre service </w:t>
+        <w:t xml:space="preserve">dans votre </w:t>
       </w:r>
       <w:r>
         <w:rPr>
@@ -1419,7 +1385,25 @@
           <w:szCs w:val="24"/>
         </w:rPr>
         <w:br/>
-        <w:t xml:space="preserve">C'est avec plaisir que je me rendrai disponible pour un entretien afin de vous fournir tout détail complémentaire sur mon expérience professionnelle et mes </w:t>
+        <w:t>C'est avec plaisir que je me rendrai disponible pour un entretien afin de vous fournir tout détail complémentaire sur mon expérience professionnelle et mes motivations. Dans l'attente de vous renc</w:t>
+      </w:r>
+      <w:r>
+        <w:rPr>
+          <w:rFonts w:cs="Tahoma"/>
+          <w:color w:val="000000"/>
+          <w:sz w:val="24"/>
+          <w:szCs w:val="24"/>
+        </w:rPr>
+        <w:t>ontrer, veuillez agréer,</w:t>
+      </w:r>
+      <w:r>
+        <w:rPr>
+          <w:rFonts w:cs="Tahoma"/>
+          <w:color w:val="000000"/>
+          <w:sz w:val="24"/>
+          <w:szCs w:val="24"/>
+        </w:rPr>
+        <w:t xml:space="preserve"> Monsieur, </w:t>
       </w:r>
       <w:r>
         <w:rPr>
@@ -1429,25 +1413,7 @@
           <w:szCs w:val="24"/>
         </w:rPr>
         <w:lastRenderedPageBreak/>
-        <w:t>motivations. Dans l'attente de vous renc</w:t>
-      </w:r>
-      <w:r>
-        <w:rPr>
-          <w:rFonts w:cs="Tahoma"/>
-          <w:color w:val="000000"/>
-          <w:sz w:val="24"/>
-          <w:szCs w:val="24"/>
-        </w:rPr>
-        <w:t>ontrer, veuillez agréer,</w:t>
-      </w:r>
-      <w:r>
-        <w:rPr>
-          <w:rFonts w:cs="Tahoma"/>
-          <w:color w:val="000000"/>
-          <w:sz w:val="24"/>
-          <w:szCs w:val="24"/>
-        </w:rPr>
-        <w:t xml:space="preserve"> Monsieur, l'expression de mes sentiments les meilleurs.</w:t>
+        <w:t>l'expression de mes sentiments les meilleurs.</w:t>
       </w:r>
     </w:p>
     <w:p>
@@ -1532,7 +1498,7 @@
 </file>
 
 <file path=word/styles.xml><?xml version="1.0" encoding="utf-8"?>
-<w:styles xmlns:r="http://schemas.openxmlformats.org/officeDocument/2006/relationships" xmlns:w="http://schemas.openxmlformats.org/wordprocessingml/2006/main">
+<w:styles xmlns:mc="http://schemas.openxmlformats.org/markup-compatibility/2006" xmlns:r="http://schemas.openxmlformats.org/officeDocument/2006/relationships" xmlns:w="http://schemas.openxmlformats.org/wordprocessingml/2006/main" xmlns:w14="http://schemas.microsoft.com/office/word/2010/wordml" mc:Ignorable="w14">
   <w:docDefaults>
     <w:rPrDefault>
       <w:rPr>
@@ -1703,7 +1669,6 @@
     <w:uiPriority w:val="99"/>
     <w:semiHidden/>
     <w:unhideWhenUsed/>
-    <w:qFormat/>
     <w:tblPr>
       <w:tblInd w:w="0" w:type="dxa"/>
       <w:tblCellMar>
@@ -1754,7 +1719,7 @@
 </file>
 
 <file path=word/stylesWithEffects.xml><?xml version="1.0" encoding="utf-8"?>
-<w:styles xmlns:wpc="http://schemas.microsoft.com/office/word/2010/wordprocessingCanvas" xmlns:mo="http://schemas.microsoft.com/office/mac/office/2008/main" xmlns:mc="http://schemas.openxmlformats.org/markup-compatibility/2006" xmlns:mv="urn:schemas-microsoft-com:mac:vml" xmlns:o="urn:schemas-microsoft-com:office:office" xmlns:r="http://schemas.openxmlformats.org/officeDocument/2006/relationships" xmlns:m="http://schemas.openxmlformats.org/officeDocument/2006/math" xmlns:v="urn:schemas-microsoft-com:vml" xmlns:wp14="http://schemas.microsoft.com/office/word/2010/wordprocessingDrawing" xmlns:wp="http://schemas.openxmlformats.org/drawingml/2006/wordprocessingDrawing" xmlns:w10="urn:schemas-microsoft-com:office:word" xmlns:w="http://schemas.openxmlformats.org/wordprocessingml/2006/main" xmlns:w14="http://schemas.microsoft.com/office/word/2010/wordml" xmlns:wpg="http://schemas.microsoft.com/office/word/2010/wordprocessingGroup" xmlns:wpi="http://schemas.microsoft.com/office/word/2010/wordprocessingInk" xmlns:wne="http://schemas.microsoft.com/office/word/2006/wordml" xmlns:wps="http://schemas.microsoft.com/office/word/2010/wordprocessingShape" mc:Ignorable="w14 wp14">
+<w:styles xmlns:wpc="http://schemas.microsoft.com/office/word/2010/wordprocessingCanvas" xmlns:mc="http://schemas.openxmlformats.org/markup-compatibility/2006" xmlns:o="urn:schemas-microsoft-com:office:office" xmlns:r="http://schemas.openxmlformats.org/officeDocument/2006/relationships" xmlns:m="http://schemas.openxmlformats.org/officeDocument/2006/math" xmlns:v="urn:schemas-microsoft-com:vml" xmlns:wp14="http://schemas.microsoft.com/office/word/2010/wordprocessingDrawing" xmlns:wp="http://schemas.openxmlformats.org/drawingml/2006/wordprocessingDrawing" xmlns:w10="urn:schemas-microsoft-com:office:word" xmlns:w="http://schemas.openxmlformats.org/wordprocessingml/2006/main" xmlns:w14="http://schemas.microsoft.com/office/word/2010/wordml" xmlns:wpg="http://schemas.microsoft.com/office/word/2010/wordprocessingGroup" xmlns:wpi="http://schemas.microsoft.com/office/word/2010/wordprocessingInk" xmlns:wne="http://schemas.microsoft.com/office/word/2006/wordml" xmlns:wps="http://schemas.microsoft.com/office/word/2010/wordprocessingShape" mc:Ignorable="w14 wp14">
   <w:docDefaults>
     <w:rPrDefault>
       <w:rPr>
@@ -1770,7 +1735,7 @@
       </w:pPr>
     </w:pPrDefault>
   </w:docDefaults>
-  <w:latentStyles w:defLockedState="0" w:defUIPriority="99" w:defSemiHidden="1" w:defUnhideWhenUsed="1" w:defQFormat="0" w:count="276">
+  <w:latentStyles w:defLockedState="0" w:defUIPriority="99" w:defSemiHidden="1" w:defUnhideWhenUsed="1" w:defQFormat="0" w:count="267">
     <w:lsdException w:name="Normal" w:semiHidden="0" w:uiPriority="0" w:unhideWhenUsed="0" w:qFormat="1"/>
     <w:lsdException w:name="heading 1" w:semiHidden="0" w:uiPriority="9" w:unhideWhenUsed="0" w:qFormat="1"/>
     <w:lsdException w:name="heading 2" w:uiPriority="9" w:qFormat="1"/>

</xml_diff>